<commit_message>
9 code only needs comments
</commit_message>
<xml_diff>
--- a/CTD41.docx
+++ b/CTD41.docx
@@ -482,1088 +482,1741 @@
     </w:p>
     <w:p>
       <w:pPr>
-        <w:pStyle w:val="Heading1"/>
-      </w:pPr>
-      <w:r>
+        <w:rPr>
+          <w:b/>
+          <w:sz w:val="36"/>
+          <w:szCs w:val="36"/>
+        </w:rPr>
+      </w:pPr>
+      <w:r>
+        <w:rPr>
+          <w:b/>
+          <w:sz w:val="36"/>
+          <w:szCs w:val="36"/>
+        </w:rPr>
         <w:lastRenderedPageBreak/>
-        <w:t>4 Supported Features</w:t>
-      </w:r>
-    </w:p>
-    <w:tbl>
-      <w:tblPr>
-        <w:tblStyle w:val="TableGrid"/>
-        <w:tblW w:w="0" w:type="auto"/>
-        <w:tblLook w:val="04A0" w:firstRow="1" w:lastRow="0" w:firstColumn="1" w:lastColumn="0" w:noHBand="0" w:noVBand="1"/>
-      </w:tblPr>
-      <w:tblGrid>
-        <w:gridCol w:w="3192"/>
-        <w:gridCol w:w="3192"/>
-        <w:gridCol w:w="3192"/>
-      </w:tblGrid>
-      <w:tr>
-        <w:tc>
-          <w:tcPr>
-            <w:tcW w:w="9576" w:type="dxa"/>
-            <w:gridSpan w:val="3"/>
-          </w:tcPr>
-          <w:p>
-            <w:pPr>
-              <w:jc w:val="center"/>
-              <w:rPr>
-                <w:b/>
-              </w:rPr>
-            </w:pPr>
-            <w:r>
-              <w:rPr>
-                <w:b/>
-              </w:rPr>
-              <w:t>APF9-CTD Simulation</w:t>
-            </w:r>
-          </w:p>
-        </w:tc>
-      </w:tr>
-      <w:tr>
-        <w:tc>
-          <w:tcPr>
-            <w:tcW w:w="3192" w:type="dxa"/>
-          </w:tcPr>
-          <w:p>
-            <w:pPr>
-              <w:jc w:val="center"/>
-            </w:pPr>
-            <w:r>
-              <w:t>Command</w:t>
-            </w:r>
-          </w:p>
-        </w:tc>
-        <w:tc>
-          <w:tcPr>
-            <w:tcW w:w="3192" w:type="dxa"/>
-          </w:tcPr>
-          <w:p>
-            <w:pPr>
-              <w:jc w:val="center"/>
-            </w:pPr>
-            <w:r>
-              <w:t>CTD Expected Output</w:t>
-            </w:r>
-          </w:p>
-        </w:tc>
-        <w:tc>
-          <w:tcPr>
-            <w:tcW w:w="3192" w:type="dxa"/>
-          </w:tcPr>
-          <w:p>
-            <w:pPr>
-              <w:jc w:val="center"/>
-            </w:pPr>
-            <w:r>
-              <w:t>Simulator Output</w:t>
-            </w:r>
-          </w:p>
-        </w:tc>
-      </w:tr>
-      <w:tr>
-        <w:tc>
-          <w:tcPr>
-            <w:tcW w:w="3192" w:type="dxa"/>
-          </w:tcPr>
-          <w:p/>
-        </w:tc>
-        <w:tc>
-          <w:tcPr>
-            <w:tcW w:w="3192" w:type="dxa"/>
-          </w:tcPr>
-          <w:p/>
-        </w:tc>
-        <w:tc>
-          <w:tcPr>
-            <w:tcW w:w="3192" w:type="dxa"/>
-          </w:tcPr>
-          <w:p/>
-        </w:tc>
-      </w:tr>
-      <w:tr>
-        <w:tc>
-          <w:tcPr>
-            <w:tcW w:w="3192" w:type="dxa"/>
-          </w:tcPr>
-          <w:p/>
-        </w:tc>
-        <w:tc>
-          <w:tcPr>
-            <w:tcW w:w="3192" w:type="dxa"/>
-          </w:tcPr>
-          <w:p/>
-        </w:tc>
-        <w:tc>
-          <w:tcPr>
-            <w:tcW w:w="3192" w:type="dxa"/>
-          </w:tcPr>
-          <w:p/>
-        </w:tc>
-      </w:tr>
-      <w:tr>
-        <w:tc>
-          <w:tcPr>
-            <w:tcW w:w="3192" w:type="dxa"/>
-          </w:tcPr>
-          <w:p/>
-        </w:tc>
-        <w:tc>
-          <w:tcPr>
-            <w:tcW w:w="3192" w:type="dxa"/>
-          </w:tcPr>
-          <w:p/>
-        </w:tc>
-        <w:tc>
-          <w:tcPr>
-            <w:tcW w:w="3192" w:type="dxa"/>
-          </w:tcPr>
-          <w:p/>
-        </w:tc>
-      </w:tr>
-      <w:tr>
-        <w:tc>
-          <w:tcPr>
-            <w:tcW w:w="3192" w:type="dxa"/>
-          </w:tcPr>
-          <w:p/>
-        </w:tc>
-        <w:tc>
-          <w:tcPr>
-            <w:tcW w:w="3192" w:type="dxa"/>
-          </w:tcPr>
-          <w:p/>
-        </w:tc>
-        <w:tc>
-          <w:tcPr>
-            <w:tcW w:w="3192" w:type="dxa"/>
-          </w:tcPr>
-          <w:p/>
-        </w:tc>
-      </w:tr>
-      <w:tr>
-        <w:tc>
-          <w:tcPr>
-            <w:tcW w:w="3192" w:type="dxa"/>
-          </w:tcPr>
-          <w:p/>
-        </w:tc>
-        <w:tc>
-          <w:tcPr>
-            <w:tcW w:w="3192" w:type="dxa"/>
-          </w:tcPr>
-          <w:p/>
-        </w:tc>
-        <w:tc>
-          <w:tcPr>
-            <w:tcW w:w="3192" w:type="dxa"/>
-          </w:tcPr>
-          <w:p/>
-        </w:tc>
-      </w:tr>
-      <w:tr>
-        <w:tc>
-          <w:tcPr>
-            <w:tcW w:w="3192" w:type="dxa"/>
-          </w:tcPr>
-          <w:p/>
-        </w:tc>
-        <w:tc>
-          <w:tcPr>
-            <w:tcW w:w="3192" w:type="dxa"/>
-          </w:tcPr>
-          <w:p/>
-        </w:tc>
-        <w:tc>
-          <w:tcPr>
-            <w:tcW w:w="3192" w:type="dxa"/>
-          </w:tcPr>
-          <w:p/>
-        </w:tc>
-      </w:tr>
-      <w:tr>
-        <w:tc>
-          <w:tcPr>
-            <w:tcW w:w="3192" w:type="dxa"/>
-          </w:tcPr>
-          <w:p/>
-        </w:tc>
-        <w:tc>
-          <w:tcPr>
-            <w:tcW w:w="3192" w:type="dxa"/>
-          </w:tcPr>
-          <w:p/>
-        </w:tc>
-        <w:tc>
-          <w:tcPr>
-            <w:tcW w:w="3192" w:type="dxa"/>
-          </w:tcPr>
-          <w:p/>
-        </w:tc>
-      </w:tr>
-    </w:tbl>
+        <w:t>APF-9</w:t>
+      </w:r>
+      <w:r>
+        <w:rPr>
+          <w:b/>
+          <w:sz w:val="36"/>
+          <w:szCs w:val="36"/>
+        </w:rPr>
+        <w:t xml:space="preserve"> Simulation</w:t>
+      </w:r>
+      <w:r>
+        <w:rPr>
+          <w:b/>
+          <w:sz w:val="36"/>
+          <w:szCs w:val="36"/>
+        </w:rPr>
+        <w:t xml:space="preserve"> Supported Commands:</w:t>
+      </w:r>
+    </w:p>
+    <w:p>
+      <w:pPr>
+        <w:rPr>
+          <w:b/>
+          <w:sz w:val="36"/>
+          <w:szCs w:val="36"/>
+        </w:rPr>
+      </w:pPr>
+    </w:p>
+    <w:p>
+      <w:pPr>
+        <w:rPr>
+          <w:b/>
+          <w:sz w:val="28"/>
+          <w:szCs w:val="28"/>
+        </w:rPr>
+      </w:pPr>
+      <w:proofErr w:type="gramStart"/>
+      <w:r>
+        <w:rPr>
+          <w:b/>
+          <w:sz w:val="28"/>
+          <w:szCs w:val="28"/>
+        </w:rPr>
+        <w:t>s</w:t>
+      </w:r>
+      <w:proofErr w:type="gramEnd"/>
+      <w:r>
+        <w:rPr>
+          <w:b/>
+          <w:sz w:val="28"/>
+          <w:szCs w:val="28"/>
+        </w:rPr>
+        <w:t xml:space="preserve"> commands</w:t>
+      </w:r>
+    </w:p>
+    <w:p>
+      <w:pPr>
+        <w:rPr>
+          <w:b/>
+          <w:sz w:val="28"/>
+          <w:szCs w:val="28"/>
+        </w:rPr>
+      </w:pPr>
+    </w:p>
+    <w:p>
+      <w:proofErr w:type="gramStart"/>
+      <w:r>
+        <w:rPr>
+          <w:b/>
+          <w:sz w:val="28"/>
+          <w:szCs w:val="28"/>
+        </w:rPr>
+        <w:t>s</w:t>
+      </w:r>
+      <w:proofErr w:type="gramEnd"/>
+      <w:r>
+        <w:rPr>
+          <w:b/>
+          <w:sz w:val="28"/>
+          <w:szCs w:val="28"/>
+        </w:rPr>
+        <w:t xml:space="preserve"> p:</w:t>
+      </w:r>
+      <w:r>
+        <w:t xml:space="preserve"> returns a pressure value</w:t>
+      </w:r>
+    </w:p>
+    <w:p>
+      <w:proofErr w:type="gramStart"/>
+      <w:r>
+        <w:rPr>
+          <w:b/>
+          <w:sz w:val="28"/>
+          <w:szCs w:val="28"/>
+        </w:rPr>
+        <w:t>s</w:t>
+      </w:r>
+      <w:proofErr w:type="gramEnd"/>
+      <w:r>
+        <w:rPr>
+          <w:b/>
+          <w:sz w:val="28"/>
+          <w:szCs w:val="28"/>
+        </w:rPr>
+        <w:t xml:space="preserve"> t</w:t>
+      </w:r>
+      <w:r>
+        <w:rPr>
+          <w:b/>
+        </w:rPr>
+        <w:t>:</w:t>
+      </w:r>
+      <w:r>
+        <w:t xml:space="preserve"> returns a pressure</w:t>
+      </w:r>
+      <w:r>
+        <w:t xml:space="preserve"> </w:t>
+      </w:r>
+      <w:r>
+        <w:t>&amp;</w:t>
+      </w:r>
+      <w:r>
+        <w:t xml:space="preserve"> </w:t>
+      </w:r>
+      <w:r>
+        <w:t>temperature value</w:t>
+      </w:r>
+    </w:p>
+    <w:p>
+      <w:proofErr w:type="gramStart"/>
+      <w:r>
+        <w:rPr>
+          <w:b/>
+          <w:sz w:val="28"/>
+          <w:szCs w:val="28"/>
+        </w:rPr>
+        <w:t>s</w:t>
+      </w:r>
+      <w:proofErr w:type="gramEnd"/>
+      <w:r>
+        <w:rPr>
+          <w:b/>
+          <w:sz w:val="28"/>
+          <w:szCs w:val="28"/>
+        </w:rPr>
+        <w:t xml:space="preserve"> </w:t>
+      </w:r>
+      <w:proofErr w:type="spellStart"/>
+      <w:r>
+        <w:rPr>
+          <w:b/>
+          <w:sz w:val="28"/>
+          <w:szCs w:val="28"/>
+        </w:rPr>
+        <w:t>s</w:t>
+      </w:r>
+      <w:proofErr w:type="spellEnd"/>
+      <w:r>
+        <w:rPr>
+          <w:b/>
+          <w:sz w:val="28"/>
+          <w:szCs w:val="28"/>
+        </w:rPr>
+        <w:t>:</w:t>
+      </w:r>
+      <w:r>
+        <w:rPr>
+          <w:b/>
+        </w:rPr>
+        <w:t xml:space="preserve"> </w:t>
+      </w:r>
+      <w:r>
+        <w:t>returns a pressure</w:t>
+      </w:r>
+      <w:r>
+        <w:t xml:space="preserve"> </w:t>
+      </w:r>
+      <w:r>
+        <w:t>&amp;</w:t>
+      </w:r>
+      <w:r>
+        <w:t xml:space="preserve"> </w:t>
+      </w:r>
+      <w:r>
+        <w:t>temperature</w:t>
+      </w:r>
+      <w:r>
+        <w:t xml:space="preserve"> </w:t>
+      </w:r>
+      <w:r>
+        <w:t>&amp;</w:t>
+      </w:r>
+      <w:r>
+        <w:t xml:space="preserve"> </w:t>
+      </w:r>
+      <w:r>
+        <w:t>salinity value</w:t>
+      </w:r>
+    </w:p>
+    <w:p>
+      <w:proofErr w:type="gramStart"/>
+      <w:r>
+        <w:rPr>
+          <w:b/>
+          <w:sz w:val="28"/>
+          <w:szCs w:val="28"/>
+        </w:rPr>
+        <w:t>s</w:t>
+      </w:r>
+      <w:proofErr w:type="gramEnd"/>
+      <w:r>
+        <w:rPr>
+          <w:b/>
+          <w:sz w:val="28"/>
+          <w:szCs w:val="28"/>
+        </w:rPr>
+        <w:t xml:space="preserve"> n:</w:t>
+      </w:r>
+      <w:r>
+        <w:t xml:space="preserve"> returns the serial number</w:t>
+      </w:r>
+    </w:p>
+    <w:p>
+      <w:proofErr w:type="gramStart"/>
+      <w:r>
+        <w:rPr>
+          <w:b/>
+          <w:sz w:val="28"/>
+          <w:szCs w:val="28"/>
+        </w:rPr>
+        <w:t>s</w:t>
+      </w:r>
+      <w:proofErr w:type="gramEnd"/>
+      <w:r>
+        <w:rPr>
+          <w:b/>
+          <w:sz w:val="28"/>
+          <w:szCs w:val="28"/>
+        </w:rPr>
+        <w:t xml:space="preserve"> f:</w:t>
+      </w:r>
+      <w:r>
+        <w:t xml:space="preserve"> </w:t>
+      </w:r>
+      <w:r>
+        <w:t xml:space="preserve">returns the firmware </w:t>
+      </w:r>
+      <w:r>
+        <w:t>version</w:t>
+      </w:r>
+    </w:p>
+    <w:p>
+      <w:pPr>
+        <w:ind w:left="720" w:hanging="720"/>
+      </w:pPr>
+      <w:proofErr w:type="gramStart"/>
+      <w:r>
+        <w:rPr>
+          <w:b/>
+          <w:sz w:val="28"/>
+          <w:szCs w:val="28"/>
+        </w:rPr>
+        <w:t>s</w:t>
+      </w:r>
+      <w:proofErr w:type="gramEnd"/>
+      <w:r>
+        <w:rPr>
+          <w:b/>
+          <w:sz w:val="28"/>
+          <w:szCs w:val="28"/>
+        </w:rPr>
+        <w:t xml:space="preserve"> b:</w:t>
+      </w:r>
+      <w:r>
+        <w:t xml:space="preserve"> displays generic coefficients</w:t>
+      </w:r>
+    </w:p>
+    <w:p>
+      <w:pPr>
+        <w:ind w:left="720" w:hanging="720"/>
+      </w:pPr>
+      <w:proofErr w:type="gramStart"/>
+      <w:r>
+        <w:rPr>
+          <w:b/>
+          <w:sz w:val="28"/>
+          <w:szCs w:val="28"/>
+        </w:rPr>
+        <w:t>s</w:t>
+      </w:r>
+      <w:proofErr w:type="gramEnd"/>
+      <w:r>
+        <w:rPr>
+          <w:b/>
+          <w:sz w:val="28"/>
+          <w:szCs w:val="28"/>
+        </w:rPr>
+        <w:t xml:space="preserve"> a:</w:t>
+      </w:r>
+      <w:r>
+        <w:t xml:space="preserve"> enters continuous profiling mode</w:t>
+      </w:r>
+    </w:p>
+    <w:p>
+      <w:pPr>
+        <w:ind w:left="720" w:hanging="720"/>
+      </w:pPr>
+      <w:proofErr w:type="gramStart"/>
+      <w:r>
+        <w:rPr>
+          <w:b/>
+          <w:sz w:val="28"/>
+          <w:szCs w:val="28"/>
+        </w:rPr>
+        <w:t>s</w:t>
+      </w:r>
+      <w:proofErr w:type="gramEnd"/>
+      <w:r>
+        <w:rPr>
+          <w:b/>
+          <w:sz w:val="28"/>
+          <w:szCs w:val="28"/>
+        </w:rPr>
+        <w:t xml:space="preserve"> d:</w:t>
+      </w:r>
+      <w:r>
+        <w:t xml:space="preserve"> exits continuous profiling mode</w:t>
+      </w:r>
+    </w:p>
+    <w:p>
+      <w:pPr>
+        <w:ind w:left="720" w:hanging="720"/>
+      </w:pPr>
+      <w:proofErr w:type="gramStart"/>
+      <w:r>
+        <w:rPr>
+          <w:b/>
+          <w:sz w:val="28"/>
+          <w:szCs w:val="28"/>
+        </w:rPr>
+        <w:t>s</w:t>
+      </w:r>
+      <w:proofErr w:type="gramEnd"/>
+      <w:r>
+        <w:rPr>
+          <w:b/>
+          <w:sz w:val="28"/>
+          <w:szCs w:val="28"/>
+        </w:rPr>
+        <w:t xml:space="preserve"> b:</w:t>
+      </w:r>
+      <w:r>
+        <w:t xml:space="preserve"> does bin average of data collected during continuous profiling mode</w:t>
+      </w:r>
+    </w:p>
+    <w:p>
+      <w:pPr>
+        <w:ind w:left="720" w:hanging="720"/>
+      </w:pPr>
+      <w:proofErr w:type="gramStart"/>
+      <w:r>
+        <w:rPr>
+          <w:b/>
+          <w:sz w:val="28"/>
+          <w:szCs w:val="28"/>
+        </w:rPr>
+        <w:t>s</w:t>
+      </w:r>
+      <w:proofErr w:type="gramEnd"/>
+      <w:r>
+        <w:rPr>
+          <w:b/>
+          <w:sz w:val="28"/>
+          <w:szCs w:val="28"/>
+        </w:rPr>
+        <w:t xml:space="preserve"> g:</w:t>
+      </w:r>
+      <w:r>
+        <w:t xml:space="preserve"> enters gateway (command mode</w:t>
+      </w:r>
+      <w:r>
+        <w:t>)</w:t>
+      </w:r>
+    </w:p>
+    <w:p>
+      <w:pPr>
+        <w:ind w:left="720" w:hanging="720"/>
+      </w:pPr>
+      <w:r>
+        <w:rPr>
+          <w:b/>
+          <w:sz w:val="28"/>
+          <w:szCs w:val="28"/>
+        </w:rPr>
+        <w:t>s k:</w:t>
+      </w:r>
+      <w:r>
+        <w:t xml:space="preserve"> configures the “seabird”</w:t>
+      </w:r>
+      <w:bookmarkStart w:id="0" w:name="_GoBack"/>
+      <w:bookmarkEnd w:id="0"/>
+    </w:p>
+    <w:p>
+      <w:pPr>
+        <w:ind w:left="720" w:hanging="720"/>
+      </w:pPr>
+      <w:proofErr w:type="gramStart"/>
+      <w:r>
+        <w:rPr>
+          <w:b/>
+          <w:sz w:val="28"/>
+          <w:szCs w:val="28"/>
+        </w:rPr>
+        <w:t>esc</w:t>
+      </w:r>
+      <w:proofErr w:type="gramEnd"/>
+      <w:r>
+        <w:rPr>
+          <w:b/>
+          <w:sz w:val="28"/>
+          <w:szCs w:val="28"/>
+        </w:rPr>
+        <w:t>:</w:t>
+      </w:r>
+      <w:r>
+        <w:t xml:space="preserve"> hit the esc key to leave gateway mode</w:t>
+      </w:r>
+    </w:p>
+    <w:p>
+      <w:pPr>
+        <w:ind w:left="720" w:hanging="720"/>
+      </w:pPr>
+    </w:p>
+    <w:p>
+      <w:pPr>
+        <w:ind w:left="720" w:hanging="720"/>
+      </w:pPr>
+    </w:p>
+    <w:p>
+      <w:pPr>
+        <w:ind w:left="720" w:hanging="720"/>
+        <w:rPr>
+          <w:b/>
+        </w:rPr>
+      </w:pPr>
+      <w:r>
+        <w:tab/>
+      </w:r>
+      <w:proofErr w:type="gramStart"/>
+      <w:r>
+        <w:rPr>
+          <w:b/>
+        </w:rPr>
+        <w:t>gateway</w:t>
+      </w:r>
+      <w:proofErr w:type="gramEnd"/>
+      <w:r>
+        <w:rPr>
+          <w:b/>
+        </w:rPr>
+        <w:t xml:space="preserve"> commands (run once in gateway mode a.k.a. command mode)</w:t>
+      </w:r>
+    </w:p>
+    <w:p>
+      <w:pPr>
+        <w:pStyle w:val="ListParagraph"/>
+        <w:numPr>
+          <w:ilvl w:val="0"/>
+          <w:numId w:val="3"/>
+        </w:numPr>
+      </w:pPr>
+      <w:proofErr w:type="gramStart"/>
+      <w:r>
+        <w:rPr>
+          <w:b/>
+        </w:rPr>
+        <w:t>ds</w:t>
+      </w:r>
+      <w:proofErr w:type="gramEnd"/>
+      <w:r>
+        <w:rPr>
+          <w:b/>
+        </w:rPr>
+        <w:t>:</w:t>
+      </w:r>
+      <w:r>
+        <w:t xml:space="preserve"> returns generic data, can update</w:t>
+      </w:r>
+      <w:r>
+        <w:t xml:space="preserve"> data</w:t>
+      </w:r>
+      <w:r>
+        <w:t xml:space="preserve"> in the source code</w:t>
+      </w:r>
+    </w:p>
+    <w:p>
+      <w:pPr>
+        <w:pStyle w:val="ListParagraph"/>
+        <w:numPr>
+          <w:ilvl w:val="0"/>
+          <w:numId w:val="3"/>
+        </w:numPr>
+      </w:pPr>
+      <w:proofErr w:type="gramStart"/>
+      <w:r>
+        <w:rPr>
+          <w:b/>
+        </w:rPr>
+        <w:t>dc</w:t>
+      </w:r>
+      <w:proofErr w:type="gramEnd"/>
+      <w:r>
+        <w:rPr>
+          <w:b/>
+        </w:rPr>
+        <w:t>:</w:t>
+      </w:r>
+      <w:r>
+        <w:t xml:space="preserve"> returns generic data, can update</w:t>
+      </w:r>
+      <w:r>
+        <w:t xml:space="preserve"> data</w:t>
+      </w:r>
+      <w:r>
+        <w:t xml:space="preserve"> in the source code</w:t>
+      </w:r>
+    </w:p>
+    <w:p>
+      <w:pPr>
+        <w:pStyle w:val="ListParagraph"/>
+        <w:numPr>
+          <w:ilvl w:val="0"/>
+          <w:numId w:val="3"/>
+        </w:numPr>
+      </w:pPr>
+      <w:proofErr w:type="gramStart"/>
+      <w:r>
+        <w:rPr>
+          <w:b/>
+        </w:rPr>
+        <w:t>da</w:t>
+      </w:r>
+      <w:proofErr w:type="gramEnd"/>
+      <w:r>
+        <w:rPr>
+          <w:b/>
+        </w:rPr>
+        <w:t>:</w:t>
+      </w:r>
+      <w:r>
+        <w:t xml:space="preserve"> returns the bin average data, wil</w:t>
+      </w:r>
+      <w:r>
+        <w:t>l only work after running the bin average command</w:t>
+      </w:r>
+    </w:p>
+    <w:p>
+      <w:pPr>
+        <w:pStyle w:val="ListParagraph"/>
+        <w:numPr>
+          <w:ilvl w:val="0"/>
+          <w:numId w:val="3"/>
+        </w:numPr>
+      </w:pPr>
+      <w:proofErr w:type="gramStart"/>
+      <w:r>
+        <w:rPr>
+          <w:b/>
+        </w:rPr>
+        <w:t>id</w:t>
+      </w:r>
+      <w:proofErr w:type="gramEnd"/>
+      <w:r>
+        <w:rPr>
+          <w:b/>
+        </w:rPr>
+        <w:t>:</w:t>
+      </w:r>
+      <w:r>
+        <w:t xml:space="preserve"> (also can use id on) will turn on ice detect mode</w:t>
+      </w:r>
+    </w:p>
+    <w:p>
+      <w:pPr>
+        <w:pStyle w:val="ListParagraph"/>
+        <w:numPr>
+          <w:ilvl w:val="0"/>
+          <w:numId w:val="3"/>
+        </w:numPr>
+      </w:pPr>
+      <w:proofErr w:type="spellStart"/>
+      <w:proofErr w:type="gramStart"/>
+      <w:r>
+        <w:rPr>
+          <w:b/>
+        </w:rPr>
+        <w:t>ic</w:t>
+      </w:r>
+      <w:proofErr w:type="spellEnd"/>
+      <w:proofErr w:type="gramEnd"/>
+      <w:r>
+        <w:rPr>
+          <w:b/>
+        </w:rPr>
+        <w:t>:</w:t>
+      </w:r>
+      <w:r>
+        <w:t xml:space="preserve"> (also can use </w:t>
+      </w:r>
+      <w:proofErr w:type="spellStart"/>
+      <w:r>
+        <w:t>ic</w:t>
+      </w:r>
+      <w:proofErr w:type="spellEnd"/>
+      <w:r>
+        <w:t xml:space="preserve"> on) will turn on ice cap mode</w:t>
+      </w:r>
+    </w:p>
+    <w:p>
+      <w:pPr>
+        <w:pStyle w:val="ListParagraph"/>
+        <w:numPr>
+          <w:ilvl w:val="0"/>
+          <w:numId w:val="3"/>
+        </w:numPr>
+      </w:pPr>
+      <w:proofErr w:type="spellStart"/>
+      <w:proofErr w:type="gramStart"/>
+      <w:r>
+        <w:rPr>
+          <w:b/>
+        </w:rPr>
+        <w:t>ib</w:t>
+      </w:r>
+      <w:proofErr w:type="spellEnd"/>
+      <w:proofErr w:type="gramEnd"/>
+      <w:r>
+        <w:rPr>
+          <w:b/>
+        </w:rPr>
+        <w:t>:</w:t>
+      </w:r>
+      <w:r>
+        <w:t xml:space="preserve"> (also can use </w:t>
+      </w:r>
+      <w:proofErr w:type="spellStart"/>
+      <w:r>
+        <w:t>ib</w:t>
+      </w:r>
+      <w:proofErr w:type="spellEnd"/>
+      <w:r>
+        <w:t xml:space="preserve"> on) will turn on ice breakup mode</w:t>
+      </w:r>
+    </w:p>
+    <w:p>
+      <w:pPr>
+        <w:pStyle w:val="ListParagraph"/>
+        <w:numPr>
+          <w:ilvl w:val="0"/>
+          <w:numId w:val="3"/>
+        </w:numPr>
+      </w:pPr>
+      <w:proofErr w:type="gramStart"/>
+      <w:r>
+        <w:rPr>
+          <w:b/>
+        </w:rPr>
+        <w:t>id</w:t>
+      </w:r>
+      <w:proofErr w:type="gramEnd"/>
+      <w:r>
+        <w:rPr>
+          <w:b/>
+        </w:rPr>
+        <w:t xml:space="preserve"> off:</w:t>
+      </w:r>
+      <w:r>
+        <w:t xml:space="preserve"> will turn off ice detect mode</w:t>
+      </w:r>
+    </w:p>
+    <w:p>
+      <w:pPr>
+        <w:pStyle w:val="ListParagraph"/>
+        <w:numPr>
+          <w:ilvl w:val="0"/>
+          <w:numId w:val="3"/>
+        </w:numPr>
+      </w:pPr>
+      <w:proofErr w:type="spellStart"/>
+      <w:proofErr w:type="gramStart"/>
+      <w:r>
+        <w:rPr>
+          <w:b/>
+        </w:rPr>
+        <w:t>ic</w:t>
+      </w:r>
+      <w:proofErr w:type="spellEnd"/>
+      <w:proofErr w:type="gramEnd"/>
+      <w:r>
+        <w:rPr>
+          <w:b/>
+        </w:rPr>
+        <w:t xml:space="preserve"> off:</w:t>
+      </w:r>
+      <w:r>
+        <w:t xml:space="preserve"> will turn off ice cap mode</w:t>
+      </w:r>
+    </w:p>
+    <w:p>
+      <w:pPr>
+        <w:pStyle w:val="ListParagraph"/>
+        <w:numPr>
+          <w:ilvl w:val="0"/>
+          <w:numId w:val="3"/>
+        </w:numPr>
+      </w:pPr>
+      <w:proofErr w:type="spellStart"/>
+      <w:proofErr w:type="gramStart"/>
+      <w:r>
+        <w:rPr>
+          <w:b/>
+        </w:rPr>
+        <w:t>ib</w:t>
+      </w:r>
+      <w:proofErr w:type="spellEnd"/>
+      <w:proofErr w:type="gramEnd"/>
+      <w:r>
+        <w:rPr>
+          <w:b/>
+        </w:rPr>
+        <w:t xml:space="preserve"> off:</w:t>
+      </w:r>
+      <w:r>
+        <w:t xml:space="preserve"> will turn off ice breakup mode</w:t>
+      </w:r>
+    </w:p>
+    <w:p>
+      <w:pPr>
+        <w:pStyle w:val="ListParagraph"/>
+        <w:numPr>
+          <w:ilvl w:val="0"/>
+          <w:numId w:val="3"/>
+        </w:numPr>
+      </w:pPr>
+      <w:proofErr w:type="gramStart"/>
+      <w:r>
+        <w:rPr>
+          <w:b/>
+        </w:rPr>
+        <w:t>build</w:t>
+      </w:r>
+      <w:proofErr w:type="gramEnd"/>
+      <w:r>
+        <w:rPr>
+          <w:b/>
+        </w:rPr>
+        <w:t>:</w:t>
+      </w:r>
+      <w:r>
+        <w:t xml:space="preserve"> will tell the user whether the simulator is working with the APF-9 or APF-11 code</w:t>
+      </w:r>
+    </w:p>
+    <w:p>
+      <w:pPr>
+        <w:pStyle w:val="ListParagraph"/>
+        <w:numPr>
+          <w:ilvl w:val="0"/>
+          <w:numId w:val="3"/>
+        </w:numPr>
+      </w:pPr>
+      <w:proofErr w:type="spellStart"/>
+      <w:proofErr w:type="gramStart"/>
+      <w:r>
+        <w:rPr>
+          <w:b/>
+        </w:rPr>
+        <w:t>qsr</w:t>
+      </w:r>
+      <w:proofErr w:type="spellEnd"/>
+      <w:proofErr w:type="gramEnd"/>
+      <w:r>
+        <w:rPr>
+          <w:b/>
+        </w:rPr>
+        <w:t>:</w:t>
+      </w:r>
+      <w:r>
+        <w:t xml:space="preserve"> will exit command mode</w:t>
+      </w:r>
+    </w:p>
+    <w:p>
+      <w:pPr>
+        <w:ind w:left="720" w:hanging="720"/>
+      </w:pPr>
+    </w:p>
+    <w:p>
+      <w:pPr>
+        <w:ind w:left="720" w:hanging="720"/>
+      </w:pPr>
+    </w:p>
+    <w:p>
+      <w:pPr>
+        <w:ind w:left="720" w:hanging="720"/>
+      </w:pPr>
+    </w:p>
+    <w:p>
+      <w:r>
+        <w:tab/>
+      </w:r>
+    </w:p>
     <w:p/>
     <w:p/>
-    <w:tbl>
-      <w:tblPr>
-        <w:tblStyle w:val="TableGrid"/>
-        <w:tblW w:w="9558" w:type="dxa"/>
-        <w:tblLook w:val="04A0" w:firstRow="1" w:lastRow="0" w:firstColumn="1" w:lastColumn="0" w:noHBand="0" w:noVBand="1"/>
-      </w:tblPr>
-      <w:tblGrid>
-        <w:gridCol w:w="2718"/>
-        <w:gridCol w:w="3330"/>
-        <w:gridCol w:w="3510"/>
-      </w:tblGrid>
-      <w:tr>
-        <w:tc>
-          <w:tcPr>
-            <w:tcW w:w="9558" w:type="dxa"/>
-            <w:gridSpan w:val="3"/>
-          </w:tcPr>
-          <w:p>
-            <w:pPr>
-              <w:jc w:val="center"/>
-              <w:rPr>
-                <w:b/>
-              </w:rPr>
-            </w:pPr>
-            <w:r>
-              <w:rPr>
-                <w:b/>
-              </w:rPr>
-              <w:t>APF11-CTD Simulation</w:t>
-            </w:r>
-          </w:p>
-        </w:tc>
-      </w:tr>
-      <w:tr>
-        <w:tc>
-          <w:tcPr>
-            <w:tcW w:w="2718" w:type="dxa"/>
-          </w:tcPr>
-          <w:p>
-            <w:pPr>
-              <w:jc w:val="center"/>
-            </w:pPr>
-            <w:r>
-              <w:t>Command</w:t>
-            </w:r>
-          </w:p>
-        </w:tc>
-        <w:tc>
-          <w:tcPr>
-            <w:tcW w:w="3330" w:type="dxa"/>
-          </w:tcPr>
-          <w:p>
-            <w:pPr>
-              <w:jc w:val="center"/>
-            </w:pPr>
-            <w:r>
-              <w:t>CTD Expected Output</w:t>
-            </w:r>
-          </w:p>
-        </w:tc>
-        <w:tc>
-          <w:tcPr>
-            <w:tcW w:w="3510" w:type="dxa"/>
-          </w:tcPr>
-          <w:p>
-            <w:pPr>
-              <w:jc w:val="center"/>
-            </w:pPr>
-            <w:r>
-              <w:t>Simulator Output</w:t>
-            </w:r>
-          </w:p>
-        </w:tc>
-      </w:tr>
-      <w:tr>
-        <w:tc>
-          <w:tcPr>
-            <w:tcW w:w="2718" w:type="dxa"/>
-          </w:tcPr>
-          <w:p>
-            <w:pPr>
-              <w:jc w:val="center"/>
-            </w:pPr>
-            <w:proofErr w:type="spellStart"/>
-            <w:proofErr w:type="gramStart"/>
-            <w:r>
-              <w:t>seabird</w:t>
-            </w:r>
-            <w:proofErr w:type="gramEnd"/>
-            <w:r>
-              <w:t>_get_p</w:t>
-            </w:r>
-            <w:proofErr w:type="spellEnd"/>
-          </w:p>
-        </w:tc>
-        <w:tc>
-          <w:tcPr>
-            <w:tcW w:w="3330" w:type="dxa"/>
-          </w:tcPr>
-          <w:p>
-            <w:pPr>
-              <w:jc w:val="center"/>
-            </w:pPr>
-          </w:p>
-        </w:tc>
-        <w:tc>
-          <w:tcPr>
-            <w:tcW w:w="3510" w:type="dxa"/>
-          </w:tcPr>
-          <w:p>
-            <w:pPr>
-              <w:jc w:val="center"/>
-            </w:pPr>
-            <w:r>
-              <w:t xml:space="preserve">Seabird error: 0, Pressure: </w:t>
-            </w:r>
-            <w:proofErr w:type="spellStart"/>
-            <w:r>
-              <w:t>pppp</w:t>
-            </w:r>
-            <w:proofErr w:type="gramStart"/>
-            <w:r>
-              <w:t>,pppp</w:t>
-            </w:r>
-            <w:proofErr w:type="spellEnd"/>
-            <w:proofErr w:type="gramEnd"/>
-          </w:p>
-        </w:tc>
-      </w:tr>
-      <w:tr>
-        <w:tc>
-          <w:tcPr>
-            <w:tcW w:w="2718" w:type="dxa"/>
-          </w:tcPr>
-          <w:p>
-            <w:pPr>
-              <w:jc w:val="center"/>
-            </w:pPr>
-            <w:proofErr w:type="spellStart"/>
-            <w:proofErr w:type="gramStart"/>
-            <w:r>
-              <w:t>seabird</w:t>
-            </w:r>
-            <w:proofErr w:type="gramEnd"/>
-            <w:r>
-              <w:t>_get_t</w:t>
-            </w:r>
-            <w:proofErr w:type="spellEnd"/>
-          </w:p>
-        </w:tc>
-        <w:tc>
-          <w:tcPr>
-            <w:tcW w:w="3330" w:type="dxa"/>
-          </w:tcPr>
-          <w:p>
-            <w:pPr>
-              <w:jc w:val="center"/>
-            </w:pPr>
-          </w:p>
-        </w:tc>
-        <w:tc>
-          <w:tcPr>
-            <w:tcW w:w="3510" w:type="dxa"/>
-          </w:tcPr>
-          <w:p>
-            <w:pPr>
-              <w:jc w:val="center"/>
-            </w:pPr>
-            <w:r>
-              <w:t xml:space="preserve">Seabird error: 0, Temperature: </w:t>
-            </w:r>
-            <w:proofErr w:type="spellStart"/>
-            <w:r>
-              <w:t>tt.tttt</w:t>
-            </w:r>
-            <w:proofErr w:type="spellEnd"/>
-          </w:p>
-        </w:tc>
-      </w:tr>
-      <w:tr>
-        <w:tc>
-          <w:tcPr>
-            <w:tcW w:w="2718" w:type="dxa"/>
-          </w:tcPr>
-          <w:p>
-            <w:pPr>
-              <w:jc w:val="center"/>
-            </w:pPr>
-            <w:proofErr w:type="spellStart"/>
-            <w:proofErr w:type="gramStart"/>
-            <w:r>
-              <w:t>seabird</w:t>
-            </w:r>
-            <w:proofErr w:type="gramEnd"/>
-            <w:r>
-              <w:t>_get_pt</w:t>
-            </w:r>
-            <w:proofErr w:type="spellEnd"/>
-          </w:p>
-        </w:tc>
-        <w:tc>
-          <w:tcPr>
-            <w:tcW w:w="3330" w:type="dxa"/>
-          </w:tcPr>
-          <w:p>
-            <w:pPr>
-              <w:jc w:val="center"/>
-            </w:pPr>
-          </w:p>
-        </w:tc>
-        <w:tc>
-          <w:tcPr>
-            <w:tcW w:w="3510" w:type="dxa"/>
-          </w:tcPr>
-          <w:p>
-            <w:pPr>
-              <w:jc w:val="center"/>
-            </w:pPr>
-            <w:r>
-              <w:t xml:space="preserve">Seabird error: 0, Pressure: </w:t>
-            </w:r>
-            <w:proofErr w:type="spellStart"/>
-            <w:r>
-              <w:t>pppp</w:t>
-            </w:r>
-            <w:proofErr w:type="gramStart"/>
-            <w:r>
-              <w:t>,pppp</w:t>
-            </w:r>
-            <w:proofErr w:type="spellEnd"/>
-            <w:proofErr w:type="gramEnd"/>
-            <w:r>
-              <w:t xml:space="preserve">, Temperature: </w:t>
-            </w:r>
-            <w:proofErr w:type="spellStart"/>
-            <w:r>
-              <w:t>tt.tttt</w:t>
-            </w:r>
-            <w:proofErr w:type="spellEnd"/>
-          </w:p>
-        </w:tc>
-      </w:tr>
-      <w:tr>
-        <w:tc>
-          <w:tcPr>
-            <w:tcW w:w="2718" w:type="dxa"/>
-          </w:tcPr>
-          <w:p>
-            <w:pPr>
-              <w:jc w:val="center"/>
-            </w:pPr>
-            <w:proofErr w:type="spellStart"/>
-            <w:proofErr w:type="gramStart"/>
-            <w:r>
-              <w:t>seabird</w:t>
-            </w:r>
-            <w:proofErr w:type="gramEnd"/>
-            <w:r>
-              <w:t>_get_pts</w:t>
-            </w:r>
-            <w:proofErr w:type="spellEnd"/>
-          </w:p>
-        </w:tc>
-        <w:tc>
-          <w:tcPr>
-            <w:tcW w:w="3330" w:type="dxa"/>
-          </w:tcPr>
-          <w:p>
-            <w:pPr>
-              <w:jc w:val="center"/>
-            </w:pPr>
-          </w:p>
-        </w:tc>
-        <w:tc>
-          <w:tcPr>
-            <w:tcW w:w="3510" w:type="dxa"/>
-          </w:tcPr>
-          <w:p>
-            <w:pPr>
-              <w:jc w:val="center"/>
-            </w:pPr>
-            <w:r>
-              <w:t xml:space="preserve">Seabird error: 0, Pressure: </w:t>
-            </w:r>
-            <w:proofErr w:type="spellStart"/>
-            <w:r>
-              <w:t>pppp</w:t>
-            </w:r>
-            <w:proofErr w:type="gramStart"/>
-            <w:r>
-              <w:t>,pppp</w:t>
-            </w:r>
-            <w:proofErr w:type="spellEnd"/>
-            <w:proofErr w:type="gramEnd"/>
-            <w:r>
-              <w:t xml:space="preserve">, Temperature: </w:t>
-            </w:r>
-            <w:proofErr w:type="spellStart"/>
-            <w:r>
-              <w:t>tt.tttt</w:t>
-            </w:r>
-            <w:proofErr w:type="spellEnd"/>
-            <w:r>
-              <w:t xml:space="preserve">, Salinity: </w:t>
-            </w:r>
-            <w:proofErr w:type="spellStart"/>
-            <w:r>
-              <w:t>ss,ssss</w:t>
-            </w:r>
-            <w:proofErr w:type="spellEnd"/>
-          </w:p>
-        </w:tc>
-      </w:tr>
-      <w:tr>
-        <w:tc>
-          <w:tcPr>
-            <w:tcW w:w="2718" w:type="dxa"/>
-          </w:tcPr>
-          <w:p>
-            <w:pPr>
-              <w:jc w:val="center"/>
-            </w:pPr>
-            <w:proofErr w:type="spellStart"/>
-            <w:proofErr w:type="gramStart"/>
-            <w:r>
-              <w:t>seabird</w:t>
-            </w:r>
-            <w:proofErr w:type="gramEnd"/>
-            <w:r>
-              <w:t>_cmode</w:t>
-            </w:r>
-            <w:proofErr w:type="spellEnd"/>
-          </w:p>
-        </w:tc>
-        <w:tc>
-          <w:tcPr>
-            <w:tcW w:w="3330" w:type="dxa"/>
-          </w:tcPr>
-          <w:p>
-            <w:pPr>
-              <w:jc w:val="center"/>
-            </w:pPr>
-          </w:p>
-        </w:tc>
-        <w:tc>
-          <w:tcPr>
-            <w:tcW w:w="3510" w:type="dxa"/>
-          </w:tcPr>
-          <w:p>
-            <w:pPr>
-              <w:jc w:val="center"/>
-            </w:pPr>
-            <w:proofErr w:type="spellStart"/>
-            <w:proofErr w:type="gramStart"/>
-            <w:r>
-              <w:t>eng</w:t>
-            </w:r>
-            <w:proofErr w:type="spellEnd"/>
-            <w:proofErr w:type="gramEnd"/>
-            <w:r>
-              <w:t>&gt;</w:t>
-            </w:r>
-          </w:p>
-        </w:tc>
-      </w:tr>
-      <w:tr>
-        <w:tc>
-          <w:tcPr>
-            <w:tcW w:w="2718" w:type="dxa"/>
-          </w:tcPr>
-          <w:p>
-            <w:pPr>
-              <w:jc w:val="center"/>
-            </w:pPr>
-            <w:proofErr w:type="spellStart"/>
-            <w:proofErr w:type="gramStart"/>
-            <w:r>
-              <w:t>sys</w:t>
-            </w:r>
-            <w:proofErr w:type="gramEnd"/>
-            <w:r>
-              <w:t>_chat</w:t>
-            </w:r>
-            <w:proofErr w:type="spellEnd"/>
-            <w:r>
-              <w:t xml:space="preserve"> COM2 B9600</w:t>
-            </w:r>
-          </w:p>
-        </w:tc>
-        <w:tc>
-          <w:tcPr>
-            <w:tcW w:w="3330" w:type="dxa"/>
-          </w:tcPr>
-          <w:p>
-            <w:pPr>
-              <w:jc w:val="center"/>
-            </w:pPr>
-          </w:p>
-        </w:tc>
-        <w:tc>
-          <w:tcPr>
-            <w:tcW w:w="3510" w:type="dxa"/>
-          </w:tcPr>
-          <w:p>
-            <w:pPr>
-              <w:jc w:val="center"/>
-            </w:pPr>
-            <w:r>
-              <w:t>S&gt;</w:t>
-            </w:r>
-          </w:p>
-        </w:tc>
-      </w:tr>
-      <w:tr>
-        <w:tc>
-          <w:tcPr>
-            <w:tcW w:w="2718" w:type="dxa"/>
-          </w:tcPr>
-          <w:p>
-            <w:pPr>
-              <w:jc w:val="center"/>
-            </w:pPr>
-            <w:proofErr w:type="gramStart"/>
-            <w:r>
-              <w:t>ds</w:t>
-            </w:r>
-            <w:proofErr w:type="gramEnd"/>
-          </w:p>
-        </w:tc>
-        <w:tc>
-          <w:tcPr>
-            <w:tcW w:w="3330" w:type="dxa"/>
-          </w:tcPr>
-          <w:p>
-            <w:pPr>
-              <w:jc w:val="center"/>
-            </w:pPr>
-          </w:p>
-        </w:tc>
-        <w:tc>
-          <w:tcPr>
-            <w:tcW w:w="3510" w:type="dxa"/>
-          </w:tcPr>
-          <w:p>
-            <w:pPr>
-              <w:jc w:val="center"/>
-            </w:pPr>
-            <w:proofErr w:type="gramStart"/>
-            <w:r>
-              <w:t>ds</w:t>
-            </w:r>
-            <w:proofErr w:type="gramEnd"/>
-            <w:r>
-              <w:t xml:space="preserve"> &lt;data1*&gt;</w:t>
-            </w:r>
-          </w:p>
-        </w:tc>
-      </w:tr>
-      <w:tr>
-        <w:tc>
-          <w:tcPr>
-            <w:tcW w:w="2718" w:type="dxa"/>
-          </w:tcPr>
-          <w:p>
-            <w:pPr>
-              <w:jc w:val="center"/>
-            </w:pPr>
-            <w:proofErr w:type="gramStart"/>
-            <w:r>
-              <w:t>dc</w:t>
-            </w:r>
-            <w:proofErr w:type="gramEnd"/>
-          </w:p>
-        </w:tc>
-        <w:tc>
-          <w:tcPr>
-            <w:tcW w:w="3330" w:type="dxa"/>
-          </w:tcPr>
-          <w:p>
-            <w:pPr>
-              <w:jc w:val="center"/>
-            </w:pPr>
-          </w:p>
-        </w:tc>
-        <w:tc>
-          <w:tcPr>
-            <w:tcW w:w="3510" w:type="dxa"/>
-          </w:tcPr>
-          <w:p>
-            <w:pPr>
-              <w:jc w:val="center"/>
-            </w:pPr>
-            <w:proofErr w:type="gramStart"/>
-            <w:r>
-              <w:t>dc</w:t>
-            </w:r>
-            <w:proofErr w:type="gramEnd"/>
-            <w:r>
-              <w:t xml:space="preserve"> &lt;data2**&gt;</w:t>
-            </w:r>
-          </w:p>
-        </w:tc>
-      </w:tr>
-      <w:tr>
-        <w:tc>
-          <w:tcPr>
-            <w:tcW w:w="2718" w:type="dxa"/>
-          </w:tcPr>
-          <w:p>
-            <w:pPr>
-              <w:jc w:val="center"/>
-            </w:pPr>
-            <w:proofErr w:type="gramStart"/>
-            <w:r>
-              <w:t>da</w:t>
-            </w:r>
-            <w:proofErr w:type="gramEnd"/>
-          </w:p>
-        </w:tc>
-        <w:tc>
-          <w:tcPr>
-            <w:tcW w:w="3330" w:type="dxa"/>
-          </w:tcPr>
-          <w:p>
-            <w:pPr>
-              <w:jc w:val="center"/>
-            </w:pPr>
-          </w:p>
-        </w:tc>
-        <w:tc>
-          <w:tcPr>
-            <w:tcW w:w="3510" w:type="dxa"/>
-          </w:tcPr>
-          <w:p>
-            <w:pPr>
-              <w:jc w:val="center"/>
-            </w:pPr>
-            <w:r>
-              <w:t>&lt;</w:t>
-            </w:r>
-            <w:proofErr w:type="gramStart"/>
-            <w:r>
-              <w:t>data3</w:t>
-            </w:r>
-            <w:proofErr w:type="gramEnd"/>
-            <w:r>
-              <w:t>***&gt;</w:t>
-            </w:r>
-          </w:p>
-        </w:tc>
-      </w:tr>
-      <w:tr>
-        <w:tc>
-          <w:tcPr>
-            <w:tcW w:w="2718" w:type="dxa"/>
-          </w:tcPr>
-          <w:p>
-            <w:pPr>
-              <w:jc w:val="center"/>
-            </w:pPr>
-            <w:proofErr w:type="spellStart"/>
-            <w:proofErr w:type="gramStart"/>
-            <w:r>
-              <w:t>qsr</w:t>
-            </w:r>
-            <w:proofErr w:type="spellEnd"/>
-            <w:proofErr w:type="gramEnd"/>
-          </w:p>
-        </w:tc>
-        <w:tc>
-          <w:tcPr>
-            <w:tcW w:w="3330" w:type="dxa"/>
-          </w:tcPr>
-          <w:p>
-            <w:pPr>
-              <w:jc w:val="center"/>
-            </w:pPr>
-          </w:p>
-        </w:tc>
-        <w:tc>
-          <w:tcPr>
-            <w:tcW w:w="3510" w:type="dxa"/>
-          </w:tcPr>
-          <w:p>
-            <w:pPr>
-              <w:jc w:val="center"/>
-            </w:pPr>
-            <w:proofErr w:type="spellStart"/>
-            <w:proofErr w:type="gramStart"/>
-            <w:r>
-              <w:t>qsr</w:t>
-            </w:r>
-            <w:proofErr w:type="spellEnd"/>
-            <w:proofErr w:type="gramEnd"/>
-          </w:p>
-          <w:p>
-            <w:pPr>
-              <w:jc w:val="center"/>
-            </w:pPr>
-            <w:proofErr w:type="gramStart"/>
-            <w:r>
-              <w:t>powering</w:t>
-            </w:r>
-            <w:proofErr w:type="gramEnd"/>
-            <w:r>
-              <w:t xml:space="preserve"> down</w:t>
-            </w:r>
-          </w:p>
-          <w:p>
-            <w:pPr>
-              <w:jc w:val="center"/>
-            </w:pPr>
-            <w:r>
-              <w:t>S&gt;</w:t>
-            </w:r>
-            <w:proofErr w:type="spellStart"/>
-            <w:r>
-              <w:t>ppp.pppp</w:t>
-            </w:r>
-            <w:proofErr w:type="spellEnd"/>
-            <w:r>
-              <w:t xml:space="preserve">, </w:t>
-            </w:r>
-            <w:proofErr w:type="spellStart"/>
-            <w:r>
-              <w:t>tt.tttt</w:t>
-            </w:r>
-            <w:proofErr w:type="spellEnd"/>
-          </w:p>
-        </w:tc>
-      </w:tr>
-      <w:tr>
-        <w:tc>
-          <w:tcPr>
-            <w:tcW w:w="2718" w:type="dxa"/>
-          </w:tcPr>
-          <w:p>
-            <w:pPr>
-              <w:jc w:val="center"/>
-            </w:pPr>
-            <w:proofErr w:type="spellStart"/>
-            <w:proofErr w:type="gramStart"/>
-            <w:r>
-              <w:t>seabird</w:t>
-            </w:r>
-            <w:proofErr w:type="gramEnd"/>
-            <w:r>
-              <w:t>_cmode</w:t>
-            </w:r>
-            <w:proofErr w:type="spellEnd"/>
-            <w:r>
-              <w:t xml:space="preserve"> off</w:t>
-            </w:r>
-          </w:p>
-        </w:tc>
-        <w:tc>
-          <w:tcPr>
-            <w:tcW w:w="3330" w:type="dxa"/>
-          </w:tcPr>
-          <w:p>
-            <w:pPr>
-              <w:jc w:val="center"/>
-            </w:pPr>
-          </w:p>
-        </w:tc>
-        <w:tc>
-          <w:tcPr>
-            <w:tcW w:w="3510" w:type="dxa"/>
-          </w:tcPr>
-          <w:p>
-            <w:pPr>
-              <w:jc w:val="center"/>
-            </w:pPr>
-            <w:proofErr w:type="spellStart"/>
-            <w:proofErr w:type="gramStart"/>
-            <w:r>
-              <w:t>eng</w:t>
-            </w:r>
-            <w:proofErr w:type="spellEnd"/>
-            <w:proofErr w:type="gramEnd"/>
-            <w:r>
-              <w:t>&gt;</w:t>
-            </w:r>
-          </w:p>
-        </w:tc>
-      </w:tr>
-      <w:tr>
-        <w:tc>
-          <w:tcPr>
-            <w:tcW w:w="2718" w:type="dxa"/>
-          </w:tcPr>
-          <w:p>
-            <w:pPr>
-              <w:jc w:val="center"/>
-            </w:pPr>
-            <w:proofErr w:type="spellStart"/>
-            <w:proofErr w:type="gramStart"/>
-            <w:r>
-              <w:t>seabird</w:t>
-            </w:r>
-            <w:proofErr w:type="gramEnd"/>
-            <w:r>
-              <w:t>_start_profile</w:t>
-            </w:r>
-            <w:proofErr w:type="spellEnd"/>
-          </w:p>
-        </w:tc>
-        <w:tc>
-          <w:tcPr>
-            <w:tcW w:w="3330" w:type="dxa"/>
-          </w:tcPr>
-          <w:p>
-            <w:pPr>
-              <w:jc w:val="center"/>
-            </w:pPr>
-          </w:p>
-        </w:tc>
-        <w:tc>
-          <w:tcPr>
-            <w:tcW w:w="3510" w:type="dxa"/>
-          </w:tcPr>
-          <w:p>
-            <w:pPr>
-              <w:jc w:val="center"/>
-            </w:pPr>
-            <w:r>
-              <w:t>Profile started</w:t>
-            </w:r>
-          </w:p>
-        </w:tc>
-      </w:tr>
-      <w:tr>
-        <w:tc>
-          <w:tcPr>
-            <w:tcW w:w="2718" w:type="dxa"/>
-          </w:tcPr>
-          <w:p>
-            <w:pPr>
-              <w:jc w:val="center"/>
-            </w:pPr>
-            <w:proofErr w:type="spellStart"/>
-            <w:proofErr w:type="gramStart"/>
-            <w:r>
-              <w:t>seabird</w:t>
-            </w:r>
-            <w:proofErr w:type="gramEnd"/>
-            <w:r>
-              <w:t>_stop_profile</w:t>
-            </w:r>
-            <w:proofErr w:type="spellEnd"/>
-          </w:p>
-        </w:tc>
-        <w:tc>
-          <w:tcPr>
-            <w:tcW w:w="3330" w:type="dxa"/>
-          </w:tcPr>
-          <w:p>
-            <w:pPr>
-              <w:jc w:val="center"/>
-            </w:pPr>
-          </w:p>
-        </w:tc>
-        <w:tc>
-          <w:tcPr>
-            <w:tcW w:w="3510" w:type="dxa"/>
-          </w:tcPr>
-          <w:p>
-            <w:pPr>
-              <w:jc w:val="center"/>
-            </w:pPr>
-            <w:r>
-              <w:t>Profile stopped</w:t>
-            </w:r>
-          </w:p>
-        </w:tc>
-      </w:tr>
-      <w:tr>
-        <w:tc>
-          <w:tcPr>
-            <w:tcW w:w="2718" w:type="dxa"/>
-          </w:tcPr>
-          <w:p>
-            <w:pPr>
-              <w:jc w:val="center"/>
-            </w:pPr>
-            <w:proofErr w:type="spellStart"/>
-            <w:proofErr w:type="gramStart"/>
-            <w:r>
-              <w:t>seabird</w:t>
-            </w:r>
-            <w:proofErr w:type="gramEnd"/>
-            <w:r>
-              <w:t>_binaverage</w:t>
-            </w:r>
-            <w:proofErr w:type="spellEnd"/>
-          </w:p>
-        </w:tc>
-        <w:tc>
-          <w:tcPr>
-            <w:tcW w:w="3330" w:type="dxa"/>
-          </w:tcPr>
-          <w:p>
-            <w:pPr>
-              <w:jc w:val="center"/>
-            </w:pPr>
-          </w:p>
-        </w:tc>
-        <w:tc>
-          <w:tcPr>
-            <w:tcW w:w="3510" w:type="dxa"/>
-          </w:tcPr>
-          <w:p>
-            <w:pPr>
-              <w:jc w:val="center"/>
-            </w:pPr>
-            <w:r>
-              <w:t>Bin average complete</w:t>
-            </w:r>
-          </w:p>
-        </w:tc>
-      </w:tr>
-      <w:tr>
-        <w:tc>
-          <w:tcPr>
-            <w:tcW w:w="2718" w:type="dxa"/>
-          </w:tcPr>
-          <w:p>
-            <w:pPr>
-              <w:jc w:val="center"/>
-            </w:pPr>
-          </w:p>
-        </w:tc>
-        <w:tc>
-          <w:tcPr>
-            <w:tcW w:w="3330" w:type="dxa"/>
-          </w:tcPr>
-          <w:p>
-            <w:pPr>
-              <w:jc w:val="center"/>
-            </w:pPr>
-          </w:p>
-        </w:tc>
-        <w:tc>
-          <w:tcPr>
-            <w:tcW w:w="3510" w:type="dxa"/>
-          </w:tcPr>
-          <w:p>
-            <w:pPr>
-              <w:jc w:val="center"/>
-            </w:pPr>
-          </w:p>
-        </w:tc>
-      </w:tr>
-    </w:tbl>
-    <w:p>
-      <w:bookmarkStart w:id="0" w:name="_GoBack"/>
-      <w:bookmarkEnd w:id="0"/>
-    </w:p>
+    <w:p/>
+    <w:p/>
+    <w:p/>
+    <w:p/>
+    <w:p/>
+    <w:p>
+      <w:pPr>
+        <w:rPr>
+          <w:b/>
+          <w:sz w:val="36"/>
+          <w:szCs w:val="36"/>
+        </w:rPr>
+      </w:pPr>
+      <w:r>
+        <w:rPr>
+          <w:b/>
+          <w:sz w:val="36"/>
+          <w:szCs w:val="36"/>
+        </w:rPr>
+        <w:t>APF-11</w:t>
+      </w:r>
+      <w:r>
+        <w:rPr>
+          <w:b/>
+          <w:sz w:val="36"/>
+          <w:szCs w:val="36"/>
+        </w:rPr>
+        <w:t xml:space="preserve"> Simulation Supported Commands:</w:t>
+      </w:r>
+    </w:p>
+    <w:p>
+      <w:pPr>
+        <w:rPr>
+          <w:b/>
+          <w:sz w:val="36"/>
+          <w:szCs w:val="36"/>
+        </w:rPr>
+      </w:pPr>
+    </w:p>
+    <w:p>
+      <w:pPr>
+        <w:rPr>
+          <w:b/>
+          <w:sz w:val="28"/>
+          <w:szCs w:val="28"/>
+        </w:rPr>
+      </w:pPr>
+      <w:proofErr w:type="gramStart"/>
+      <w:r>
+        <w:rPr>
+          <w:b/>
+          <w:sz w:val="28"/>
+          <w:szCs w:val="28"/>
+        </w:rPr>
+        <w:t>seabird</w:t>
+      </w:r>
+      <w:proofErr w:type="gramEnd"/>
+      <w:r>
+        <w:rPr>
+          <w:b/>
+          <w:sz w:val="28"/>
+          <w:szCs w:val="28"/>
+        </w:rPr>
+        <w:t>_ commands</w:t>
+      </w:r>
+    </w:p>
+    <w:p>
+      <w:pPr>
+        <w:rPr>
+          <w:b/>
+          <w:sz w:val="28"/>
+          <w:szCs w:val="28"/>
+        </w:rPr>
+      </w:pPr>
+    </w:p>
+    <w:p>
+      <w:proofErr w:type="spellStart"/>
+      <w:proofErr w:type="gramStart"/>
+      <w:r>
+        <w:rPr>
+          <w:b/>
+          <w:sz w:val="28"/>
+          <w:szCs w:val="28"/>
+        </w:rPr>
+        <w:t>s</w:t>
+      </w:r>
+      <w:r>
+        <w:rPr>
+          <w:b/>
+          <w:sz w:val="28"/>
+          <w:szCs w:val="28"/>
+        </w:rPr>
+        <w:t>eabird</w:t>
+      </w:r>
+      <w:proofErr w:type="gramEnd"/>
+      <w:r>
+        <w:rPr>
+          <w:b/>
+          <w:sz w:val="28"/>
+          <w:szCs w:val="28"/>
+        </w:rPr>
+        <w:t>_get_</w:t>
+      </w:r>
+      <w:r>
+        <w:rPr>
+          <w:b/>
+          <w:sz w:val="28"/>
+          <w:szCs w:val="28"/>
+        </w:rPr>
+        <w:t>p</w:t>
+      </w:r>
+      <w:proofErr w:type="spellEnd"/>
+      <w:r>
+        <w:rPr>
+          <w:b/>
+          <w:sz w:val="28"/>
+          <w:szCs w:val="28"/>
+        </w:rPr>
+        <w:t>:</w:t>
+      </w:r>
+      <w:r>
+        <w:t xml:space="preserve"> returns a pressure value</w:t>
+      </w:r>
+    </w:p>
+    <w:p>
+      <w:proofErr w:type="spellStart"/>
+      <w:proofErr w:type="gramStart"/>
+      <w:r>
+        <w:rPr>
+          <w:b/>
+          <w:sz w:val="28"/>
+          <w:szCs w:val="28"/>
+        </w:rPr>
+        <w:t>s</w:t>
+      </w:r>
+      <w:r>
+        <w:rPr>
+          <w:b/>
+          <w:sz w:val="28"/>
+          <w:szCs w:val="28"/>
+        </w:rPr>
+        <w:t>eabird</w:t>
+      </w:r>
+      <w:proofErr w:type="gramEnd"/>
+      <w:r>
+        <w:rPr>
+          <w:b/>
+          <w:sz w:val="28"/>
+          <w:szCs w:val="28"/>
+        </w:rPr>
+        <w:t>_get_t</w:t>
+      </w:r>
+      <w:proofErr w:type="spellEnd"/>
+      <w:r>
+        <w:rPr>
+          <w:b/>
+          <w:sz w:val="28"/>
+          <w:szCs w:val="28"/>
+        </w:rPr>
+        <w:t>:</w:t>
+      </w:r>
+      <w:r>
+        <w:t xml:space="preserve"> returns a temperature value</w:t>
+      </w:r>
+    </w:p>
+    <w:p>
+      <w:proofErr w:type="spellStart"/>
+      <w:proofErr w:type="gramStart"/>
+      <w:r>
+        <w:rPr>
+          <w:b/>
+          <w:sz w:val="28"/>
+          <w:szCs w:val="28"/>
+        </w:rPr>
+        <w:t>seabird</w:t>
+      </w:r>
+      <w:proofErr w:type="gramEnd"/>
+      <w:r>
+        <w:rPr>
+          <w:b/>
+          <w:sz w:val="28"/>
+          <w:szCs w:val="28"/>
+        </w:rPr>
+        <w:t>_get_pt</w:t>
+      </w:r>
+      <w:proofErr w:type="spellEnd"/>
+      <w:r>
+        <w:rPr>
+          <w:b/>
+        </w:rPr>
+        <w:t>:</w:t>
+      </w:r>
+      <w:r>
+        <w:t xml:space="preserve"> returns a pressure &amp; temperature value</w:t>
+      </w:r>
+    </w:p>
+    <w:p>
+      <w:proofErr w:type="spellStart"/>
+      <w:proofErr w:type="gramStart"/>
+      <w:r>
+        <w:rPr>
+          <w:b/>
+          <w:sz w:val="28"/>
+          <w:szCs w:val="28"/>
+        </w:rPr>
+        <w:t>seabird</w:t>
+      </w:r>
+      <w:proofErr w:type="gramEnd"/>
+      <w:r>
+        <w:rPr>
+          <w:b/>
+          <w:sz w:val="28"/>
+          <w:szCs w:val="28"/>
+        </w:rPr>
+        <w:t>_get_pts</w:t>
+      </w:r>
+      <w:proofErr w:type="spellEnd"/>
+      <w:r>
+        <w:rPr>
+          <w:b/>
+          <w:sz w:val="28"/>
+          <w:szCs w:val="28"/>
+        </w:rPr>
+        <w:t>:</w:t>
+      </w:r>
+      <w:r>
+        <w:rPr>
+          <w:b/>
+        </w:rPr>
+        <w:t xml:space="preserve"> </w:t>
+      </w:r>
+      <w:r>
+        <w:t>returns a pressure &amp; temperature &amp; salinity value</w:t>
+      </w:r>
+    </w:p>
+    <w:p>
+      <w:pPr>
+        <w:ind w:left="720" w:hanging="720"/>
+      </w:pPr>
+      <w:proofErr w:type="spellStart"/>
+      <w:proofErr w:type="gramStart"/>
+      <w:r>
+        <w:rPr>
+          <w:b/>
+          <w:sz w:val="28"/>
+          <w:szCs w:val="28"/>
+        </w:rPr>
+        <w:t>seabird</w:t>
+      </w:r>
+      <w:proofErr w:type="gramEnd"/>
+      <w:r>
+        <w:rPr>
+          <w:b/>
+          <w:sz w:val="28"/>
+          <w:szCs w:val="28"/>
+        </w:rPr>
+        <w:t>_start_profile</w:t>
+      </w:r>
+      <w:proofErr w:type="spellEnd"/>
+      <w:r>
+        <w:rPr>
+          <w:b/>
+          <w:sz w:val="28"/>
+          <w:szCs w:val="28"/>
+        </w:rPr>
+        <w:t>:</w:t>
+      </w:r>
+      <w:r>
+        <w:t xml:space="preserve"> enters continuous profiling mode</w:t>
+      </w:r>
+    </w:p>
+    <w:p>
+      <w:pPr>
+        <w:ind w:left="720" w:hanging="720"/>
+      </w:pPr>
+      <w:proofErr w:type="spellStart"/>
+      <w:proofErr w:type="gramStart"/>
+      <w:r>
+        <w:rPr>
+          <w:b/>
+          <w:sz w:val="28"/>
+          <w:szCs w:val="28"/>
+        </w:rPr>
+        <w:t>seabird</w:t>
+      </w:r>
+      <w:proofErr w:type="gramEnd"/>
+      <w:r>
+        <w:rPr>
+          <w:b/>
+          <w:sz w:val="28"/>
+          <w:szCs w:val="28"/>
+        </w:rPr>
+        <w:t>_stop_profile</w:t>
+      </w:r>
+      <w:proofErr w:type="spellEnd"/>
+      <w:r>
+        <w:rPr>
+          <w:b/>
+          <w:sz w:val="28"/>
+          <w:szCs w:val="28"/>
+        </w:rPr>
+        <w:t>:</w:t>
+      </w:r>
+      <w:r>
+        <w:t xml:space="preserve"> exits continuous profiling mode</w:t>
+      </w:r>
+    </w:p>
+    <w:p>
+      <w:pPr>
+        <w:ind w:left="720" w:hanging="720"/>
+      </w:pPr>
+      <w:proofErr w:type="spellStart"/>
+      <w:proofErr w:type="gramStart"/>
+      <w:r>
+        <w:rPr>
+          <w:b/>
+          <w:sz w:val="28"/>
+          <w:szCs w:val="28"/>
+        </w:rPr>
+        <w:t>sea</w:t>
+      </w:r>
+      <w:r>
+        <w:rPr>
+          <w:b/>
+          <w:sz w:val="28"/>
+          <w:szCs w:val="28"/>
+        </w:rPr>
+        <w:t>b</w:t>
+      </w:r>
+      <w:r>
+        <w:rPr>
+          <w:b/>
+          <w:sz w:val="28"/>
+          <w:szCs w:val="28"/>
+        </w:rPr>
+        <w:t>ird</w:t>
+      </w:r>
+      <w:proofErr w:type="gramEnd"/>
+      <w:r>
+        <w:rPr>
+          <w:b/>
+          <w:sz w:val="28"/>
+          <w:szCs w:val="28"/>
+        </w:rPr>
+        <w:t>_binaverage</w:t>
+      </w:r>
+      <w:proofErr w:type="spellEnd"/>
+      <w:r>
+        <w:t xml:space="preserve"> does bin average of data collected during continuous profiling mode, note that the values returned from the bin average command only loosely reflect the actual data collected, and will try to mimic an actual mission, there will also be a degree of randomness, especially the samples  per bin</w:t>
+      </w:r>
+    </w:p>
+    <w:p>
+      <w:pPr>
+        <w:ind w:left="720" w:hanging="720"/>
+      </w:pPr>
+      <w:proofErr w:type="spellStart"/>
+      <w:proofErr w:type="gramStart"/>
+      <w:r>
+        <w:rPr>
+          <w:b/>
+          <w:sz w:val="28"/>
+          <w:szCs w:val="28"/>
+        </w:rPr>
+        <w:t>seabird</w:t>
+      </w:r>
+      <w:proofErr w:type="gramEnd"/>
+      <w:r>
+        <w:rPr>
+          <w:b/>
+          <w:sz w:val="28"/>
+          <w:szCs w:val="28"/>
+        </w:rPr>
+        <w:t>_cmode</w:t>
+      </w:r>
+      <w:proofErr w:type="spellEnd"/>
+      <w:r>
+        <w:rPr>
+          <w:b/>
+          <w:sz w:val="28"/>
+          <w:szCs w:val="28"/>
+        </w:rPr>
+        <w:t xml:space="preserve"> (on)</w:t>
+      </w:r>
+      <w:r>
+        <w:rPr>
+          <w:b/>
+          <w:sz w:val="28"/>
+          <w:szCs w:val="28"/>
+        </w:rPr>
+        <w:t>:</w:t>
+      </w:r>
+      <w:r>
+        <w:t xml:space="preserve"> enters command mode, might not send back S&gt; prompt immediately, but still will work if user presses enter to get S&gt; prompt back</w:t>
+      </w:r>
+    </w:p>
+    <w:p>
+      <w:proofErr w:type="spellStart"/>
+      <w:proofErr w:type="gramStart"/>
+      <w:r>
+        <w:rPr>
+          <w:b/>
+          <w:sz w:val="28"/>
+          <w:szCs w:val="28"/>
+        </w:rPr>
+        <w:t>seabird</w:t>
+      </w:r>
+      <w:proofErr w:type="gramEnd"/>
+      <w:r>
+        <w:rPr>
+          <w:b/>
+          <w:sz w:val="28"/>
+          <w:szCs w:val="28"/>
+        </w:rPr>
+        <w:t>_cmode</w:t>
+      </w:r>
+      <w:proofErr w:type="spellEnd"/>
+      <w:r>
+        <w:rPr>
+          <w:b/>
+          <w:sz w:val="28"/>
+          <w:szCs w:val="28"/>
+        </w:rPr>
+        <w:t xml:space="preserve"> off</w:t>
+      </w:r>
+      <w:r>
+        <w:rPr>
+          <w:b/>
+          <w:sz w:val="28"/>
+          <w:szCs w:val="28"/>
+        </w:rPr>
+        <w:t>:</w:t>
+      </w:r>
+      <w:r>
+        <w:t xml:space="preserve"> exits command mode</w:t>
+      </w:r>
+    </w:p>
+    <w:p>
+      <w:pPr>
+        <w:ind w:left="720" w:hanging="720"/>
+      </w:pPr>
+      <w:proofErr w:type="spellStart"/>
+      <w:proofErr w:type="gramStart"/>
+      <w:r>
+        <w:rPr>
+          <w:b/>
+          <w:sz w:val="28"/>
+          <w:szCs w:val="28"/>
+        </w:rPr>
+        <w:t>sys</w:t>
+      </w:r>
+      <w:proofErr w:type="gramEnd"/>
+      <w:r>
+        <w:rPr>
+          <w:b/>
+          <w:sz w:val="28"/>
+          <w:szCs w:val="28"/>
+        </w:rPr>
+        <w:t>_chat</w:t>
+      </w:r>
+      <w:proofErr w:type="spellEnd"/>
+      <w:r>
+        <w:rPr>
+          <w:b/>
+          <w:sz w:val="28"/>
+          <w:szCs w:val="28"/>
+        </w:rPr>
+        <w:t xml:space="preserve"> COM[]</w:t>
+      </w:r>
+      <w:r>
+        <w:rPr>
+          <w:b/>
+          <w:sz w:val="28"/>
+          <w:szCs w:val="28"/>
+        </w:rPr>
+        <w:t xml:space="preserve"> B[]</w:t>
+      </w:r>
+      <w:r>
+        <w:rPr>
+          <w:b/>
+          <w:sz w:val="28"/>
+          <w:szCs w:val="28"/>
+        </w:rPr>
+        <w:t>:</w:t>
+      </w:r>
+      <w:r>
+        <w:t xml:space="preserve"> allows serial data to be sent to the simulator, COM[] should be replaced with the com port # (e.g. COM2), and B[] should be replaced with the baud rate (e.g. B9600)</w:t>
+      </w:r>
+    </w:p>
+    <w:p/>
+    <w:p>
+      <w:pPr>
+        <w:ind w:left="720" w:hanging="720"/>
+        <w:rPr>
+          <w:b/>
+        </w:rPr>
+      </w:pPr>
+      <w:r>
+        <w:tab/>
+      </w:r>
+      <w:proofErr w:type="spellStart"/>
+      <w:proofErr w:type="gramStart"/>
+      <w:r>
+        <w:rPr>
+          <w:b/>
+        </w:rPr>
+        <w:t>cmode</w:t>
+      </w:r>
+      <w:proofErr w:type="spellEnd"/>
+      <w:proofErr w:type="gramEnd"/>
+      <w:r>
+        <w:rPr>
+          <w:b/>
+        </w:rPr>
+        <w:t xml:space="preserve"> commands (run once in command mode</w:t>
+      </w:r>
+      <w:r>
+        <w:rPr>
+          <w:b/>
+        </w:rPr>
+        <w:t xml:space="preserve"> and in the </w:t>
+      </w:r>
+      <w:proofErr w:type="spellStart"/>
+      <w:r>
+        <w:rPr>
+          <w:b/>
+        </w:rPr>
+        <w:t>sys_chat</w:t>
+      </w:r>
+      <w:proofErr w:type="spellEnd"/>
+      <w:r>
+        <w:rPr>
+          <w:b/>
+        </w:rPr>
+        <w:t>)</w:t>
+      </w:r>
+    </w:p>
+    <w:p>
+      <w:pPr>
+        <w:pStyle w:val="ListParagraph"/>
+        <w:numPr>
+          <w:ilvl w:val="0"/>
+          <w:numId w:val="3"/>
+        </w:numPr>
+      </w:pPr>
+      <w:proofErr w:type="gramStart"/>
+      <w:r>
+        <w:rPr>
+          <w:b/>
+        </w:rPr>
+        <w:t>ds</w:t>
+      </w:r>
+      <w:proofErr w:type="gramEnd"/>
+      <w:r>
+        <w:rPr>
+          <w:b/>
+        </w:rPr>
+        <w:t>:</w:t>
+      </w:r>
+      <w:r>
+        <w:t xml:space="preserve"> returns generic data, can update data in the source code</w:t>
+      </w:r>
+    </w:p>
+    <w:p>
+      <w:pPr>
+        <w:pStyle w:val="ListParagraph"/>
+        <w:numPr>
+          <w:ilvl w:val="0"/>
+          <w:numId w:val="3"/>
+        </w:numPr>
+      </w:pPr>
+      <w:proofErr w:type="gramStart"/>
+      <w:r>
+        <w:rPr>
+          <w:b/>
+        </w:rPr>
+        <w:t>dc</w:t>
+      </w:r>
+      <w:proofErr w:type="gramEnd"/>
+      <w:r>
+        <w:rPr>
+          <w:b/>
+        </w:rPr>
+        <w:t>:</w:t>
+      </w:r>
+      <w:r>
+        <w:t xml:space="preserve"> returns generic data, can update data in the source code</w:t>
+      </w:r>
+    </w:p>
+    <w:p>
+      <w:pPr>
+        <w:pStyle w:val="ListParagraph"/>
+        <w:numPr>
+          <w:ilvl w:val="0"/>
+          <w:numId w:val="3"/>
+        </w:numPr>
+      </w:pPr>
+      <w:proofErr w:type="gramStart"/>
+      <w:r>
+        <w:rPr>
+          <w:b/>
+        </w:rPr>
+        <w:t>da</w:t>
+      </w:r>
+      <w:proofErr w:type="gramEnd"/>
+      <w:r>
+        <w:rPr>
+          <w:b/>
+        </w:rPr>
+        <w:t>:</w:t>
+      </w:r>
+      <w:r>
+        <w:t xml:space="preserve"> returns the bin average data, will only work after running the bin average command</w:t>
+      </w:r>
+    </w:p>
+    <w:p>
+      <w:pPr>
+        <w:pStyle w:val="ListParagraph"/>
+        <w:numPr>
+          <w:ilvl w:val="0"/>
+          <w:numId w:val="3"/>
+        </w:numPr>
+      </w:pPr>
+      <w:proofErr w:type="gramStart"/>
+      <w:r>
+        <w:rPr>
+          <w:b/>
+        </w:rPr>
+        <w:t>id</w:t>
+      </w:r>
+      <w:proofErr w:type="gramEnd"/>
+      <w:r>
+        <w:rPr>
+          <w:b/>
+        </w:rPr>
+        <w:t>:</w:t>
+      </w:r>
+      <w:r>
+        <w:t xml:space="preserve"> (also can use id on) will turn on ice detect mode</w:t>
+      </w:r>
+    </w:p>
+    <w:p>
+      <w:pPr>
+        <w:pStyle w:val="ListParagraph"/>
+        <w:numPr>
+          <w:ilvl w:val="0"/>
+          <w:numId w:val="3"/>
+        </w:numPr>
+      </w:pPr>
+      <w:proofErr w:type="spellStart"/>
+      <w:proofErr w:type="gramStart"/>
+      <w:r>
+        <w:rPr>
+          <w:b/>
+        </w:rPr>
+        <w:t>ic</w:t>
+      </w:r>
+      <w:proofErr w:type="spellEnd"/>
+      <w:proofErr w:type="gramEnd"/>
+      <w:r>
+        <w:rPr>
+          <w:b/>
+        </w:rPr>
+        <w:t>:</w:t>
+      </w:r>
+      <w:r>
+        <w:t xml:space="preserve"> (also can use </w:t>
+      </w:r>
+      <w:proofErr w:type="spellStart"/>
+      <w:r>
+        <w:t>ic</w:t>
+      </w:r>
+      <w:proofErr w:type="spellEnd"/>
+      <w:r>
+        <w:t xml:space="preserve"> on) will turn on ice cap mode</w:t>
+      </w:r>
+    </w:p>
+    <w:p>
+      <w:pPr>
+        <w:pStyle w:val="ListParagraph"/>
+        <w:numPr>
+          <w:ilvl w:val="0"/>
+          <w:numId w:val="3"/>
+        </w:numPr>
+      </w:pPr>
+      <w:proofErr w:type="spellStart"/>
+      <w:proofErr w:type="gramStart"/>
+      <w:r>
+        <w:rPr>
+          <w:b/>
+        </w:rPr>
+        <w:t>ib</w:t>
+      </w:r>
+      <w:proofErr w:type="spellEnd"/>
+      <w:proofErr w:type="gramEnd"/>
+      <w:r>
+        <w:rPr>
+          <w:b/>
+        </w:rPr>
+        <w:t>:</w:t>
+      </w:r>
+      <w:r>
+        <w:t xml:space="preserve"> (also can use </w:t>
+      </w:r>
+      <w:proofErr w:type="spellStart"/>
+      <w:r>
+        <w:t>ib</w:t>
+      </w:r>
+      <w:proofErr w:type="spellEnd"/>
+      <w:r>
+        <w:t xml:space="preserve"> on) will turn on ice breakup mode</w:t>
+      </w:r>
+    </w:p>
+    <w:p>
+      <w:pPr>
+        <w:pStyle w:val="ListParagraph"/>
+        <w:numPr>
+          <w:ilvl w:val="0"/>
+          <w:numId w:val="3"/>
+        </w:numPr>
+      </w:pPr>
+      <w:proofErr w:type="gramStart"/>
+      <w:r>
+        <w:rPr>
+          <w:b/>
+        </w:rPr>
+        <w:t>id</w:t>
+      </w:r>
+      <w:proofErr w:type="gramEnd"/>
+      <w:r>
+        <w:rPr>
+          <w:b/>
+        </w:rPr>
+        <w:t xml:space="preserve"> off:</w:t>
+      </w:r>
+      <w:r>
+        <w:t xml:space="preserve"> will turn off ice detect mode</w:t>
+      </w:r>
+    </w:p>
+    <w:p>
+      <w:pPr>
+        <w:pStyle w:val="ListParagraph"/>
+        <w:numPr>
+          <w:ilvl w:val="0"/>
+          <w:numId w:val="3"/>
+        </w:numPr>
+      </w:pPr>
+      <w:proofErr w:type="spellStart"/>
+      <w:proofErr w:type="gramStart"/>
+      <w:r>
+        <w:rPr>
+          <w:b/>
+        </w:rPr>
+        <w:t>ic</w:t>
+      </w:r>
+      <w:proofErr w:type="spellEnd"/>
+      <w:proofErr w:type="gramEnd"/>
+      <w:r>
+        <w:rPr>
+          <w:b/>
+        </w:rPr>
+        <w:t xml:space="preserve"> off:</w:t>
+      </w:r>
+      <w:r>
+        <w:t xml:space="preserve"> will turn off ice cap mode</w:t>
+      </w:r>
+    </w:p>
+    <w:p>
+      <w:pPr>
+        <w:pStyle w:val="ListParagraph"/>
+        <w:numPr>
+          <w:ilvl w:val="0"/>
+          <w:numId w:val="3"/>
+        </w:numPr>
+      </w:pPr>
+      <w:proofErr w:type="spellStart"/>
+      <w:proofErr w:type="gramStart"/>
+      <w:r>
+        <w:rPr>
+          <w:b/>
+        </w:rPr>
+        <w:t>ib</w:t>
+      </w:r>
+      <w:proofErr w:type="spellEnd"/>
+      <w:proofErr w:type="gramEnd"/>
+      <w:r>
+        <w:rPr>
+          <w:b/>
+        </w:rPr>
+        <w:t xml:space="preserve"> off:</w:t>
+      </w:r>
+      <w:r>
+        <w:t xml:space="preserve"> will turn off ice breakup mode</w:t>
+      </w:r>
+    </w:p>
+    <w:p>
+      <w:pPr>
+        <w:pStyle w:val="ListParagraph"/>
+        <w:numPr>
+          <w:ilvl w:val="0"/>
+          <w:numId w:val="3"/>
+        </w:numPr>
+      </w:pPr>
+      <w:proofErr w:type="gramStart"/>
+      <w:r>
+        <w:rPr>
+          <w:b/>
+        </w:rPr>
+        <w:t>build</w:t>
+      </w:r>
+      <w:proofErr w:type="gramEnd"/>
+      <w:r>
+        <w:rPr>
+          <w:b/>
+        </w:rPr>
+        <w:t>:</w:t>
+      </w:r>
+      <w:r>
+        <w:t xml:space="preserve"> will tell the user whether the simulator is working with the APF-9 or APF-11 code</w:t>
+      </w:r>
+    </w:p>
+    <w:p>
+      <w:pPr>
+        <w:pStyle w:val="ListParagraph"/>
+        <w:numPr>
+          <w:ilvl w:val="0"/>
+          <w:numId w:val="3"/>
+        </w:numPr>
+      </w:pPr>
+      <w:proofErr w:type="spellStart"/>
+      <w:proofErr w:type="gramStart"/>
+      <w:r>
+        <w:rPr>
+          <w:b/>
+        </w:rPr>
+        <w:t>qsr</w:t>
+      </w:r>
+      <w:proofErr w:type="spellEnd"/>
+      <w:proofErr w:type="gramEnd"/>
+      <w:r>
+        <w:rPr>
+          <w:b/>
+        </w:rPr>
+        <w:t>:</w:t>
+      </w:r>
+      <w:r>
+        <w:t xml:space="preserve"> will exit command mode</w:t>
+      </w:r>
+      <w:r>
+        <w:t xml:space="preserve"> (should run </w:t>
+      </w:r>
+      <w:proofErr w:type="spellStart"/>
+      <w:r>
+        <w:t>seabird_cmode</w:t>
+      </w:r>
+      <w:proofErr w:type="spellEnd"/>
+      <w:r>
+        <w:t xml:space="preserve"> off)</w:t>
+      </w:r>
+    </w:p>
+    <w:p>
+      <w:pPr>
+        <w:pStyle w:val="ListParagraph"/>
+        <w:numPr>
+          <w:ilvl w:val="0"/>
+          <w:numId w:val="3"/>
+        </w:numPr>
+      </w:pPr>
+      <w:proofErr w:type="gramStart"/>
+      <w:r>
+        <w:rPr>
+          <w:b/>
+        </w:rPr>
+        <w:t>esc</w:t>
+      </w:r>
+      <w:proofErr w:type="gramEnd"/>
+      <w:r>
+        <w:rPr>
+          <w:b/>
+        </w:rPr>
+        <w:t>:</w:t>
+      </w:r>
+      <w:r>
+        <w:t xml:space="preserve"> exits </w:t>
+      </w:r>
+      <w:proofErr w:type="spellStart"/>
+      <w:r>
+        <w:t>sys_chat</w:t>
+      </w:r>
+      <w:proofErr w:type="spellEnd"/>
+      <w:r>
+        <w:t xml:space="preserve"> to re-enter normal command mode (</w:t>
+      </w:r>
+      <w:proofErr w:type="spellStart"/>
+      <w:r>
+        <w:t>cmode</w:t>
+      </w:r>
+      <w:proofErr w:type="spellEnd"/>
+      <w:r>
+        <w:t>)</w:t>
+      </w:r>
+    </w:p>
+    <w:p/>
+    <w:p/>
+    <w:p/>
+    <w:p/>
+    <w:p/>
+    <w:p/>
+    <w:p/>
+    <w:p/>
+    <w:p/>
     <w:sectPr>
       <w:pgSz w:w="12240" w:h="15840"/>
       <w:pgMar w:top="1440" w:right="1440" w:bottom="1440" w:left="1440" w:header="720" w:footer="720" w:gutter="0"/>
@@ -1805,7 +2458,7 @@
   <w:abstractNum w:abstractNumId="2">
     <w:nsid w:val="430A2068"/>
     <w:multiLevelType w:val="hybridMultilevel"/>
-    <w:tmpl w:val="1BB2E440"/>
+    <w:tmpl w:val="71CE8F06"/>
     <w:lvl w:ilvl="0" w:tplc="04090001">
       <w:start w:val="1"/>
       <w:numFmt w:val="bullet"/>
@@ -2933,7 +3586,7 @@
 </file>
 
 <file path=customXml/itemProps1.xml><?xml version="1.0" encoding="utf-8"?>
-<ds:datastoreItem xmlns:ds="http://schemas.openxmlformats.org/officeDocument/2006/customXml" ds:itemID="{D83DA039-F174-7145-AC85-2C8BBD5B50C3}">
+<ds:datastoreItem xmlns:ds="http://schemas.openxmlformats.org/officeDocument/2006/customXml" ds:itemID="{0F12DEEF-8F87-6748-A89B-B88F6F41FB74}">
   <ds:schemaRefs>
     <ds:schemaRef ds:uri="http://schemas.openxmlformats.org/officeDocument/2006/bibliography"/>
   </ds:schemaRefs>

</xml_diff>